<commit_message>
Modified doc after Aleks feedback
</commit_message>
<xml_diff>
--- a/Final/Foize DevOps.docx
+++ b/Final/Foize DevOps.docx
@@ -33,7 +33,7 @@
                     </pic:cNvPicPr>
                   </pic:nvPicPr>
                   <pic:blipFill>
-                    <a:blip r:embed="rId6">
+                    <a:blip r:embed="rId7">
                       <a:extLst>
                         <a:ext uri="{28A0092B-C50C-407E-A947-70E740481C1C}">
                           <a14:useLocalDpi xmlns:a14="http://schemas.microsoft.com/office/drawing/2010/main" val="0"/>
@@ -81,7 +81,7 @@
                     <pic:cNvPicPr/>
                   </pic:nvPicPr>
                   <pic:blipFill>
-                    <a:blip r:embed="rId7">
+                    <a:blip r:embed="rId8">
                       <a:extLst>
                         <a:ext uri="{28A0092B-C50C-407E-A947-70E740481C1C}">
                           <a14:useLocalDpi xmlns:a14="http://schemas.microsoft.com/office/drawing/2010/main" val="0"/>
@@ -124,81 +124,101 @@
       </w:pPr>
     </w:p>
     <w:p>
-      <w:r>
+      <w:pPr>
         <w:rPr>
           <w:sz w:val="22"/>
         </w:rPr>
-        <w:t>Foize is a globally operating startup based in the Netherlands. It creates software solutions for digital social communication, geo-fencing and other location-based innovations.</w:t>
-      </w:r>
-    </w:p>
-    <w:p/>
+      </w:pPr>
+      <w:proofErr w:type="spellStart"/>
+      <w:r>
+        <w:rPr>
+          <w:sz w:val="22"/>
+        </w:rPr>
+        <w:t>Foize</w:t>
+      </w:r>
+      <w:proofErr w:type="spellEnd"/>
+      <w:r>
+        <w:rPr>
+          <w:sz w:val="22"/>
+        </w:rPr>
+        <w:t xml:space="preserve"> is an emergent startup that operates globally from the Netherlands. </w:t>
+      </w:r>
+      <w:proofErr w:type="spellStart"/>
+      <w:r>
+        <w:rPr>
+          <w:sz w:val="22"/>
+        </w:rPr>
+        <w:t>Foize</w:t>
+      </w:r>
+      <w:proofErr w:type="spellEnd"/>
+      <w:r>
+        <w:rPr>
+          <w:sz w:val="22"/>
+        </w:rPr>
+        <w:t xml:space="preserve"> creates software solutions for Digital Social Communication, Geo-fencing, Phone as a Sensor and other location-based innovations for both enterprise customers and consumers.</w:t>
+      </w:r>
+    </w:p>
+    <w:p>
+      <w:pPr>
+        <w:rPr>
+          <w:sz w:val="22"/>
+        </w:rPr>
+      </w:pPr>
+    </w:p>
+    <w:p>
+      <w:pPr>
+        <w:rPr>
+          <w:sz w:val="22"/>
+        </w:rPr>
+      </w:pPr>
+      <w:r>
+        <w:rPr>
+          <w:sz w:val="22"/>
+        </w:rPr>
+        <w:t xml:space="preserve">One of their applications, 24Coms, adds geo-tracking data to conventional communication mechanisms, including information exchange and notifications. In order to meet rapidly growing demand for these services, </w:t>
+      </w:r>
+      <w:proofErr w:type="spellStart"/>
+      <w:r>
+        <w:rPr>
+          <w:sz w:val="22"/>
+        </w:rPr>
+        <w:t>Foize</w:t>
+      </w:r>
+      <w:proofErr w:type="spellEnd"/>
+      <w:r>
+        <w:rPr>
+          <w:sz w:val="22"/>
+        </w:rPr>
+        <w:t xml:space="preserve"> took a strategic decision to start moving from a hybrid solution, which combines some cloud-based services with on-premises resources, to a fully cloud-based solution. However, since this would take some time, </w:t>
+      </w:r>
+      <w:proofErr w:type="spellStart"/>
+      <w:r>
+        <w:rPr>
+          <w:sz w:val="22"/>
+        </w:rPr>
+        <w:t>Foize</w:t>
+      </w:r>
+      <w:proofErr w:type="spellEnd"/>
+      <w:r>
+        <w:rPr>
+          <w:sz w:val="22"/>
+        </w:rPr>
+        <w:t xml:space="preserve"> partnered with Microsoft to run a 3-day Hackathon in order to improve their overall model and approach.</w:t>
+      </w:r>
+    </w:p>
     <w:p>
       <w:pPr>
         <w:rPr>
           <w:noProof/>
         </w:rPr>
       </w:pPr>
-      <w:r>
-        <w:t>Foize’s rapid growth has led to scaling challenges, particularly in their system’s GPS service, 24Coms. The team identified Infrastructure as Code (IaC), architecting for the Cloud and automation as keys to improving their ability to meet demand quickly</w:t>
-      </w:r>
-      <w:r>
-        <w:t>.</w:t>
-      </w:r>
-      <w:r>
-        <w:t xml:space="preserve"> Throughout this journey, Foize aimed not only to improve their system, but to foster a “spirit of DevOps” within their team.</w:t>
-      </w:r>
-    </w:p>
-    <w:p>
-      <w:pPr>
-        <w:rPr>
-          <w:noProof/>
-        </w:rPr>
-      </w:pPr>
     </w:p>
     <w:p>
       <w:pPr>
         <w:pStyle w:val="Heading2"/>
       </w:pPr>
       <w:r>
-        <w:t>Hacking Agility</w:t>
-      </w:r>
-    </w:p>
-    <w:p>
-      <w:r>
-        <w:t xml:space="preserve">Foize’s 24Coms solution </w:t>
-      </w:r>
-      <w:r>
-        <w:t>is</w:t>
-      </w:r>
-      <w:r>
-        <w:t xml:space="preserve"> a hybrid solution, utilizing some Azure services and some on-premises services. The team realized quickly that their hybrid solution </w:t>
-      </w:r>
-      <w:r>
-        <w:t>is</w:t>
-      </w:r>
-      <w:r>
-        <w:t xml:space="preserve"> not highly scalable</w:t>
-      </w:r>
-      <w:r>
-        <w:t xml:space="preserve">. One of their biggest problems was </w:t>
-      </w:r>
-      <w:r>
-        <w:t>deployment time for bug fixes</w:t>
-      </w:r>
-      <w:r>
-        <w:t xml:space="preserve">. </w:t>
-      </w:r>
-      <w:r>
-        <w:t>Deployment was</w:t>
-      </w:r>
-      <w:r>
-        <w:t xml:space="preserve"> a manual procedure </w:t>
-      </w:r>
-      <w:r>
-        <w:t>that</w:t>
-      </w:r>
-      <w:r>
-        <w:t xml:space="preserve"> took between 2 and 4 hours to complete.</w:t>
+        <w:t>Value Stream Mapping</w:t>
       </w:r>
     </w:p>
     <w:p>
@@ -209,13 +229,13 @@
         <mc:AlternateContent>
           <mc:Choice Requires="wpg">
             <w:drawing>
-              <wp:anchor distT="0" distB="0" distL="114300" distR="114300" simplePos="0" relativeHeight="251660288" behindDoc="0" locked="0" layoutInCell="1" allowOverlap="1" wp14:anchorId="31E8DB94" wp14:editId="2C96E2B5">
+              <wp:anchor distT="0" distB="0" distL="114300" distR="114300" simplePos="0" relativeHeight="251660288" behindDoc="0" locked="0" layoutInCell="1" allowOverlap="1" wp14:anchorId="31E8DB94" wp14:editId="5FBC768F">
                 <wp:simplePos x="0" y="0"/>
                 <wp:positionH relativeFrom="margin">
-                  <wp:align>left</wp:align>
+                  <wp:align>right</wp:align>
                 </wp:positionH>
                 <wp:positionV relativeFrom="paragraph">
-                  <wp:posOffset>18415</wp:posOffset>
+                  <wp:posOffset>193675</wp:posOffset>
                 </wp:positionV>
                 <wp:extent cx="2660650" cy="1981200"/>
                 <wp:effectExtent l="0" t="0" r="25400" b="19050"/>
@@ -355,7 +375,7 @@
           </mc:Choice>
           <mc:Fallback>
             <w:pict>
-              <v:group w14:anchorId="31E8DB94" id="Group 26" o:spid="_x0000_s1026" style="position:absolute;left:0;text-align:left;margin-left:0;margin-top:1.45pt;width:209.5pt;height:156pt;z-index:251660288;mso-position-horizontal:left;mso-position-horizontal-relative:margin;mso-width-relative:margin;mso-height-relative:margin" coordsize="27178,18415" o:gfxdata="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">
+              <v:group w14:anchorId="31E8DB94" id="Group 26" o:spid="_x0000_s1026" style="position:absolute;left:0;text-align:left;margin-left:158.3pt;margin-top:15.25pt;width:209.5pt;height:156pt;z-index:251660288;mso-position-horizontal:right;mso-position-horizontal-relative:margin;mso-width-relative:margin;mso-height-relative:margin" coordsize="27178,18415" o:gfxdata="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">
                 <v:shapetype id="_x0000_t202" coordsize="21600,21600" o:spt="202" path="m,l,21600r21600,l21600,xe">
                   <v:stroke joinstyle="miter"/>
                   <v:path gradientshapeok="t" o:connecttype="rect"/>
@@ -426,40 +446,121 @@
         </mc:AlternateContent>
       </w:r>
       <w:r>
-        <w:t xml:space="preserve">Re-architecting for the Cloud would take some time. In order to keep servicing their customer effectively, the team decided to initiate a “hackathon” – </w:t>
-      </w:r>
-      <w:r>
-        <w:t>three</w:t>
-      </w:r>
-      <w:r>
-        <w:t xml:space="preserve"> days of focused effort to rapidly improve a few key areas. They didn’t focus on the entire process – just the areas that would have immediate value.</w:t>
+        <w:t>The Hackathon started off with an exercise called Value Stream Mapping (VSM). After examining the value stream from inception of ideas all the way to deployment to production, the team identified three key focus areas:</w:t>
+      </w:r>
+    </w:p>
+    <w:p>
+      <w:pPr>
+        <w:pStyle w:val="ListParagraph"/>
+        <w:numPr>
+          <w:ilvl w:val="0"/>
+          <w:numId w:val="1"/>
+        </w:numPr>
+      </w:pPr>
+      <w:r>
+        <w:t>Improve current DevOps Processes</w:t>
+      </w:r>
+    </w:p>
+    <w:p>
+      <w:pPr>
+        <w:pStyle w:val="ListParagraph"/>
+        <w:numPr>
+          <w:ilvl w:val="0"/>
+          <w:numId w:val="1"/>
+        </w:numPr>
+      </w:pPr>
+      <w:r>
+        <w:t>Create a blueprint for future service cloud migrations</w:t>
+      </w:r>
+    </w:p>
+    <w:p>
+      <w:pPr>
+        <w:pStyle w:val="ListParagraph"/>
+        <w:numPr>
+          <w:ilvl w:val="0"/>
+          <w:numId w:val="1"/>
+        </w:numPr>
+      </w:pPr>
+      <w:r>
+        <w:t>Keep production running smoothly while the team experimented</w:t>
       </w:r>
     </w:p>
     <w:p/>
     <w:p>
       <w:r>
-        <w:t xml:space="preserve">The team initially spent some time performing a Value Stream Mapping. After examining their value stream, they concluded that they could improve their Mean Time to </w:t>
-      </w:r>
-      <w:r>
-        <w:t>Repair</w:t>
-      </w:r>
-      <w:r>
-        <w:t xml:space="preserve"> (MTTR) by focusing the “hackathon” on IaC, Continuous Integration</w:t>
-      </w:r>
-      <w:r>
-        <w:t xml:space="preserve"> (CI)</w:t>
-      </w:r>
-      <w:r>
-        <w:t xml:space="preserve"> and Continuous Deployment</w:t>
-      </w:r>
-      <w:r>
-        <w:t xml:space="preserve"> (CD)</w:t>
-      </w:r>
-      <w:r>
-        <w:t xml:space="preserve">, and </w:t>
-      </w:r>
-      <w:r>
-        <w:t>automating Staging and Production environment creation.</w:t>
+        <w:t>Or to phrase these in DevOps terminology:</w:t>
+      </w:r>
+    </w:p>
+    <w:p>
+      <w:pPr>
+        <w:pStyle w:val="ListParagraph"/>
+        <w:numPr>
+          <w:ilvl w:val="0"/>
+          <w:numId w:val="2"/>
+        </w:numPr>
+      </w:pPr>
+      <w:r>
+        <w:t>Infrastructure as Code</w:t>
+      </w:r>
+    </w:p>
+    <w:p>
+      <w:pPr>
+        <w:pStyle w:val="ListParagraph"/>
+        <w:numPr>
+          <w:ilvl w:val="0"/>
+          <w:numId w:val="2"/>
+        </w:numPr>
+      </w:pPr>
+      <w:r>
+        <w:t xml:space="preserve">Continuous Integration </w:t>
+      </w:r>
+      <w:r>
+        <w:t>and Continuous Delivery</w:t>
+      </w:r>
+    </w:p>
+    <w:p>
+      <w:pPr>
+        <w:pStyle w:val="ListParagraph"/>
+        <w:numPr>
+          <w:ilvl w:val="0"/>
+          <w:numId w:val="2"/>
+        </w:numPr>
+      </w:pPr>
+      <w:r>
+        <w:t>Staging and Production Environments</w:t>
+      </w:r>
+    </w:p>
+    <w:p>
+      <w:pPr>
+        <w:pStyle w:val="ListParagraph"/>
+        <w:ind w:left="648" w:firstLine="0"/>
+      </w:pPr>
+    </w:p>
+    <w:p>
+      <w:proofErr w:type="spellStart"/>
+      <w:r>
+        <w:t>Foize's</w:t>
+      </w:r>
+      <w:proofErr w:type="spellEnd"/>
+      <w:r>
+        <w:t xml:space="preserve"> team </w:t>
+      </w:r>
+      <w:r>
+        <w:t>historically</w:t>
+      </w:r>
+      <w:r>
+        <w:t xml:space="preserve"> used a mix of tools, including </w:t>
+      </w:r>
+      <w:proofErr w:type="spellStart"/>
+      <w:r>
+        <w:t>Atlassian</w:t>
+      </w:r>
+      <w:proofErr w:type="spellEnd"/>
+      <w:r>
+        <w:t xml:space="preserve"> Bamboo with build servers in Amazon Web Services (AWS). Since the team decided to use Azure for their cloud-based services, the team also decided to move to Visual Studio Team Services for source code management, build and release services</w:t>
+      </w:r>
+      <w:r>
+        <w:t>.</w:t>
       </w:r>
     </w:p>
     <w:p/>
@@ -479,13 +580,34 @@
     </w:p>
     <w:p>
       <w:r>
-        <w:t>VSTS is a complete DevOps solution from Microsoft. It is itself a service hosted on Azure, Microsoft’s Cloud Platform. VSTS allows teams to manage source code, run automated builds with a cross-platform build engine, manage work items using Kanban boards and Agile Portfolio Management features, manage both manual and automated testing and manage releases.</w:t>
+        <w:t>The team started off by checking their current code into a VSTS Git repository. This worked great for the team, since not all of the developers us</w:t>
+      </w:r>
+      <w:r>
+        <w:t>e</w:t>
+      </w:r>
+      <w:r>
+        <w:t xml:space="preserve"> Visual Studio and the Microsoft stack for development - there is also an Android team that builds Android app</w:t>
+      </w:r>
+      <w:r>
+        <w:t>s</w:t>
+      </w:r>
+      <w:r>
+        <w:t>. The non-Microsoft developers were pleasantly surprised at how easy it was to integrate their workflows into VSTS while continuing to remain productive.</w:t>
       </w:r>
     </w:p>
     <w:p/>
     <w:p>
       <w:r>
-        <w:t>The team quickly checked their source code into VSTS. They were then able to automated a build that runs every time a developer commits code to the repo (Continuous Integration). The next challenge was to deploy the code in an automated fashion.</w:t>
+        <w:lastRenderedPageBreak/>
+        <w:t xml:space="preserve">Once the source code was in the </w:t>
+      </w:r>
+      <w:proofErr w:type="spellStart"/>
+      <w:r>
+        <w:t>Git</w:t>
+      </w:r>
+      <w:proofErr w:type="spellEnd"/>
+      <w:r>
+        <w:t xml:space="preserve"> repo, it was simple to create a build that would compile the web app and worker role code and run unit tests. The team configured the build to run whenever a commit is pushed to the server - Continuous Integration was configured!</w:t>
       </w:r>
     </w:p>
     <w:p/>
@@ -494,16 +616,20 @@
         <w:pStyle w:val="Heading2"/>
       </w:pPr>
       <w:r>
-        <w:lastRenderedPageBreak/>
-        <w:t>Continuous Delivery</w:t>
-      </w:r>
-    </w:p>
-    <w:p>
-      <w:r>
-        <w:t>The team then evolved the CI build to perform automated deployment to their staging environment, which is hosted in Azure. In order to perform the deployment, the team scripted the creation of the infrastructure that their solution depends on – Azure Service Bus Queues and Topics.</w:t>
-      </w:r>
-    </w:p>
-    <w:p/>
+        <w:t xml:space="preserve">Infrastructure </w:t>
+      </w:r>
+      <w:r>
+        <w:t>as</w:t>
+      </w:r>
+      <w:r>
+        <w:t xml:space="preserve"> Code</w:t>
+      </w:r>
+    </w:p>
+    <w:p>
+      <w:r>
+        <w:t>The cloud services communicate using the Azure Service Bus via Queues and Topics. One of the goals the team wanted to achieve was to be able to describe their infrastructure as code so that setup and configuration in any environment (new or existing) could be automatically enforced during deployments.</w:t>
+      </w:r>
+    </w:p>
     <w:p>
       <w:r>
         <w:rPr>
@@ -512,13 +638,13 @@
         <mc:AlternateContent>
           <mc:Choice Requires="wpg">
             <w:drawing>
-              <wp:anchor distT="0" distB="0" distL="114300" distR="114300" simplePos="0" relativeHeight="251663360" behindDoc="0" locked="0" layoutInCell="1" allowOverlap="1" wp14:anchorId="31E8DB96" wp14:editId="14DF5033">
+              <wp:anchor distT="0" distB="0" distL="114300" distR="114300" simplePos="0" relativeHeight="251663360" behindDoc="0" locked="0" layoutInCell="1" allowOverlap="1" wp14:anchorId="31E8DB96" wp14:editId="70E6C923">
                 <wp:simplePos x="0" y="0"/>
                 <wp:positionH relativeFrom="margin">
-                  <wp:align>right</wp:align>
+                  <wp:posOffset>-158750</wp:posOffset>
                 </wp:positionH>
                 <wp:positionV relativeFrom="paragraph">
-                  <wp:posOffset>953135</wp:posOffset>
+                  <wp:posOffset>154305</wp:posOffset>
                 </wp:positionV>
                 <wp:extent cx="2980690" cy="1817370"/>
                 <wp:effectExtent l="0" t="0" r="10160" b="11430"/>
@@ -690,7 +816,7 @@
           </mc:Choice>
           <mc:Fallback>
             <w:pict>
-              <v:group w14:anchorId="31E8DB96" id="Group 28" o:spid="_x0000_s1029" style="position:absolute;left:0;text-align:left;margin-left:183.5pt;margin-top:75.05pt;width:234.7pt;height:143.1pt;z-index:251663360;mso-position-horizontal:right;mso-position-horizontal-relative:margin;mso-width-relative:margin;mso-height-relative:margin" coordorigin="4100,-411" coordsize="22780,18826" o:gfxdata="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">
+              <v:group w14:anchorId="31E8DB96" id="Group 28" o:spid="_x0000_s1029" style="position:absolute;left:0;text-align:left;margin-left:-12.5pt;margin-top:12.15pt;width:234.7pt;height:143.1pt;z-index:251663360;mso-position-horizontal-relative:margin;mso-width-relative:margin;mso-height-relative:margin" coordorigin="4100,-411" coordsize="22780,18826" o:gfxdata="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">
                 <v:shape id="Text Box 29" o:spid="_x0000_s1030" type="#_x0000_t202" style="position:absolute;left:5265;top:1587;width:21615;height:16828;visibility:visible;mso-wrap-style:square;v-text-anchor:top" o:gfxdata="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" fillcolor="#bfbfbf [2412]" strokeweight=".5pt">
                   <v:fill opacity="30840f"/>
                   <v:textbox>
@@ -788,91 +914,86 @@
           </mc:Fallback>
         </mc:AlternateContent>
       </w:r>
-      <w:r>
-        <w:t>The team discovered that creating the Queues and Topics from code (IaC) was no</w:t>
-      </w:r>
-      <w:r>
-        <w:t>n</w:t>
-      </w:r>
-      <w:r>
-        <w:t xml:space="preserve"> trivial. The primary problem was that the Azure</w:t>
-      </w:r>
-      <w:r>
-        <w:t xml:space="preserve"> REST</w:t>
-      </w:r>
-      <w:r>
-        <w:t xml:space="preserve"> API is still in preview mode, and so some of the methods the team required were not available a</w:t>
-      </w:r>
-      <w:r>
-        <w:t>t the time. However, the team persevered and were able to work around the limitations because the VSTS builds agent can run any script. The team were able to use a client object model, invoked from a script, to work around the missing Azure REST methods. They now had automated their infrastructure creation.</w:t>
+    </w:p>
+    <w:p>
+      <w:r>
+        <w:t xml:space="preserve">Initially the team attempted to use Azure Resource Manager (ARM) </w:t>
+      </w:r>
+      <w:proofErr w:type="spellStart"/>
+      <w:r>
+        <w:t>json</w:t>
+      </w:r>
+      <w:proofErr w:type="spellEnd"/>
+      <w:r>
+        <w:t xml:space="preserve"> templates to specify their infrastructure as code. Unfortunately, Queues and Topics were resources that had not yet been released in the ARM template schema. The team had to fall back to using a PowerShell script to create/update Service Bus Queues and Topics. The team discovered that in order for the script to work, they had to reference Microsoft.ServiceBus.dll. This had to then be added to the source repository so that the build/deploy agents have access to this assembly</w:t>
+      </w:r>
+      <w:r>
+        <w:t>.</w:t>
       </w:r>
     </w:p>
     <w:p/>
     <w:p>
-      <w:r>
-        <w:t>The team then used an out-of-the-box VSTS build task to deploy one of their services as an Azure Cloud Service</w:t>
+      <w:pPr>
+        <w:pStyle w:val="Heading2"/>
+      </w:pPr>
+      <w:r>
+        <w:t>Continuous Integration (CI) to Continuous Delivery (CD)</w:t>
+      </w:r>
+    </w:p>
+    <w:p>
+      <w:r>
+        <w:t>The team then set about integrating the Infrastructure as Code PowerShell scripts into their build so that the build would compile and test source code, then configure the target environment</w:t>
+      </w:r>
+      <w:r>
+        <w:t>s, deploy</w:t>
+      </w:r>
+      <w:r>
+        <w:t xml:space="preserve"> worker role</w:t>
+      </w:r>
+      <w:r>
+        <w:t>s</w:t>
+      </w:r>
+      <w:r>
+        <w:t xml:space="preserve"> </w:t>
+      </w:r>
+      <w:r>
+        <w:t xml:space="preserve">and finally deploy the </w:t>
+      </w:r>
+      <w:r>
+        <w:t xml:space="preserve">web </w:t>
+      </w:r>
+      <w:r>
+        <w:t>application. The team had to work around a bug in the out-of-the-box Azure Cloud PowerShell Deployment task - but since the source code for all the VSTS Build Tasks is publically available in a GitHub repo, the team was able to customize the task</w:t>
+      </w:r>
+      <w:r>
+        <w:t xml:space="preserve"> quickly</w:t>
       </w:r>
       <w:r>
         <w:t>.</w:t>
       </w:r>
-      <w:r>
-        <w:t xml:space="preserve"> However, the Task seemed to be failing in unexpected ways. The team were able to download the source code for the Task from GitHub, where the Source Code for all the VSTS build tasks is publically available. They were able to analyze the failure, extract some code and create their own build step to work around the failure.</w:t>
-      </w:r>
     </w:p>
     <w:p/>
     <w:p>
-      <w:r>
-        <w:t xml:space="preserve">The </w:t>
-      </w:r>
-      <w:r>
-        <w:t>team then worked on further augmenting the build to automatically deploy code as Worker Roles in Azure. The worker roles</w:t>
-      </w:r>
-      <w:r>
-        <w:t xml:space="preserve"> depend on existing Queues and Topics, so they get deployed after the IaC has created them. A few simple lines of PowerShell enabled the team to automate the </w:t>
-      </w:r>
-      <w:r>
-        <w:t xml:space="preserve">worker role </w:t>
-      </w:r>
-      <w:r>
-        <w:t>deployment easily.</w:t>
-      </w:r>
-    </w:p>
-    <w:p/>
-    <w:p>
       <w:pPr>
         <w:pStyle w:val="Heading2"/>
       </w:pPr>
       <w:r>
-        <w:t>Measuring Success</w:t>
-      </w:r>
-    </w:p>
-    <w:p>
-      <w:r>
-        <w:t xml:space="preserve">The Foize team had already identified Mean Time to </w:t>
-      </w:r>
-      <w:r>
-        <w:t>Repair</w:t>
-      </w:r>
-      <w:bookmarkStart w:id="0" w:name="_GoBack"/>
-      <w:bookmarkEnd w:id="0"/>
-      <w:r>
-        <w:t xml:space="preserve"> (MTTR) as a measure they needed to improve on. The manual MTTR before the hackathon was between 2 and 4 hours on average.</w:t>
-      </w:r>
-    </w:p>
-    <w:p/>
+        <w:t>Instant Value</w:t>
+      </w:r>
+    </w:p>
     <w:p>
       <w:r>
         <w:rPr>
           <w:noProof/>
         </w:rPr>
         <w:drawing>
-          <wp:anchor distT="0" distB="0" distL="114300" distR="114300" simplePos="0" relativeHeight="251675648" behindDoc="0" locked="0" layoutInCell="1" allowOverlap="1" wp14:anchorId="6BC7DF98" wp14:editId="401F07B9">
+          <wp:anchor distT="0" distB="0" distL="114300" distR="114300" simplePos="0" relativeHeight="251675648" behindDoc="0" locked="0" layoutInCell="1" allowOverlap="1" wp14:anchorId="6BC7DF98" wp14:editId="6FC595F8">
             <wp:simplePos x="0" y="0"/>
             <wp:positionH relativeFrom="column">
-              <wp:posOffset>82550</wp:posOffset>
+              <wp:posOffset>-107950</wp:posOffset>
             </wp:positionH>
             <wp:positionV relativeFrom="page">
-              <wp:posOffset>6470650</wp:posOffset>
+              <wp:posOffset>6140450</wp:posOffset>
             </wp:positionV>
             <wp:extent cx="3695700" cy="2326005"/>
             <wp:effectExtent l="266700" t="266700" r="323850" b="264795"/>
@@ -891,7 +1012,7 @@
                     </pic:cNvPicPr>
                   </pic:nvPicPr>
                   <pic:blipFill rotWithShape="1">
-                    <a:blip r:embed="rId8" cstate="print">
+                    <a:blip r:embed="rId9" cstate="print">
                       <a:extLst>
                         <a:ext uri="{28A0092B-C50C-407E-A947-70E740481C1C}">
                           <a14:useLocalDpi xmlns:a14="http://schemas.microsoft.com/office/drawing/2010/main" val="0"/>
@@ -957,19 +1078,10 @@
         </w:drawing>
       </w:r>
       <w:r>
-        <w:t xml:space="preserve">After the hackathon, the MTTR was reduced to only 15 minutes – a </w:t>
-      </w:r>
-      <w:r>
-        <w:t>8 to 16x</w:t>
-      </w:r>
-      <w:r>
-        <w:t xml:space="preserve"> improvement</w:t>
-      </w:r>
-      <w:r>
-        <w:t>!</w:t>
-      </w:r>
-      <w:r>
-        <w:t xml:space="preserve"> The team are understandably very happy with the results of their 3 days of intense focus.</w:t>
+        <w:t>One easily measurable outcome from the Hackathon is the Mean Time to Recovery (MTTR). Before configuring the Continuous Deployment pipeline, the team would take between 2 and 4 hours to deploy the application once a bug was fixed. With the new build, the application deployment time reduced to around 15 minutes - an 8 to 16x improvement</w:t>
+      </w:r>
+      <w:r>
+        <w:t>.</w:t>
       </w:r>
       <w:r>
         <w:t xml:space="preserve"> </w:t>
@@ -977,29 +1089,6 @@
     </w:p>
     <w:p/>
     <w:p>
-      <w:r>
-        <w:t xml:space="preserve">Besides realizing immediate improvement, the team now have a blueprint they can reproduce to bring better DevOps to other applications and </w:t>
-      </w:r>
-      <w:r>
-        <w:t>projects</w:t>
-      </w:r>
-      <w:r>
-        <w:t>.</w:t>
-      </w:r>
-      <w:r>
-        <w:t xml:space="preserve"> Their success is inspiring </w:t>
-      </w:r>
-      <w:r>
-        <w:t>them to keep improving and to keep changing for the better</w:t>
-      </w:r>
-      <w:r>
-        <w:t>.</w:t>
-      </w:r>
-    </w:p>
-    <w:p>
-      <w:pPr>
-        <w:ind w:firstLine="0"/>
-      </w:pPr>
       <w:r>
         <w:rPr>
           <w:noProof/>
@@ -1007,13 +1096,13 @@
         <mc:AlternateContent>
           <mc:Choice Requires="wps">
             <w:drawing>
-              <wp:anchor distT="0" distB="0" distL="114300" distR="114300" simplePos="0" relativeHeight="251673600" behindDoc="0" locked="0" layoutInCell="1" allowOverlap="1" wp14:anchorId="5A424414" wp14:editId="6D3660D7">
+              <wp:anchor distT="0" distB="0" distL="114300" distR="114300" simplePos="0" relativeHeight="251673600" behindDoc="0" locked="0" layoutInCell="1" allowOverlap="1" wp14:anchorId="5A424414" wp14:editId="013CC629">
                 <wp:simplePos x="0" y="0"/>
                 <wp:positionH relativeFrom="margin">
-                  <wp:posOffset>2774950</wp:posOffset>
+                  <wp:posOffset>2768600</wp:posOffset>
                 </wp:positionH>
                 <wp:positionV relativeFrom="page">
-                  <wp:posOffset>9290050</wp:posOffset>
+                  <wp:posOffset>9302750</wp:posOffset>
                 </wp:positionV>
                 <wp:extent cx="4000500" cy="654050"/>
                 <wp:effectExtent l="0" t="0" r="0" b="0"/>
@@ -1125,7 +1214,7 @@
           </mc:Choice>
           <mc:Fallback>
             <w:pict>
-              <v:shape w14:anchorId="5A424414" id="Text Box 1" o:spid="_x0000_s1032" type="#_x0000_t202" style="position:absolute;left:0;text-align:left;margin-left:218.5pt;margin-top:731.5pt;width:315pt;height:51.5pt;z-index:251673600;visibility:visible;mso-wrap-style:square;mso-width-percent:0;mso-height-percent:0;mso-wrap-distance-left:9pt;mso-wrap-distance-top:0;mso-wrap-distance-right:9pt;mso-wrap-distance-bottom:0;mso-position-horizontal:absolute;mso-position-horizontal-relative:margin;mso-position-vertical:absolute;mso-position-vertical-relative:page;mso-width-percent:0;mso-height-percent:0;mso-width-relative:margin;mso-height-relative:margin;v-text-anchor:top" o:gfxdata="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" filled="f" stroked="f" strokeweight=".5pt">
+              <v:shape w14:anchorId="5A424414" id="Text Box 1" o:spid="_x0000_s1032" type="#_x0000_t202" style="position:absolute;left:0;text-align:left;margin-left:218pt;margin-top:732.5pt;width:315pt;height:51.5pt;z-index:251673600;visibility:visible;mso-wrap-style:square;mso-width-percent:0;mso-height-percent:0;mso-wrap-distance-left:9pt;mso-wrap-distance-top:0;mso-wrap-distance-right:9pt;mso-wrap-distance-bottom:0;mso-position-horizontal:absolute;mso-position-horizontal-relative:margin;mso-position-vertical:absolute;mso-position-vertical-relative:page;mso-width-percent:0;mso-height-percent:0;mso-width-relative:margin;mso-height-relative:margin;v-text-anchor:top" o:gfxdata="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" filled="f" stroked="f" strokeweight=".5pt">
                 <v:textbox>
                   <w:txbxContent>
                     <w:p>
@@ -1207,17 +1296,17 @@
         <mc:AlternateContent>
           <mc:Choice Requires="wps">
             <w:drawing>
-              <wp:anchor distT="0" distB="0" distL="114300" distR="114300" simplePos="0" relativeHeight="251665408" behindDoc="0" locked="0" layoutInCell="1" allowOverlap="1" wp14:anchorId="31E8DB9A" wp14:editId="00A341C6">
+              <wp:anchor distT="0" distB="0" distL="114300" distR="114300" simplePos="0" relativeHeight="251665408" behindDoc="1" locked="0" layoutInCell="1" allowOverlap="1" wp14:anchorId="31E8DB9A" wp14:editId="71312E0F">
                 <wp:simplePos x="0" y="0"/>
                 <wp:positionH relativeFrom="margin">
-                  <wp:posOffset>457200</wp:posOffset>
+                  <wp:posOffset>171450</wp:posOffset>
                 </wp:positionH>
-                <wp:positionV relativeFrom="page">
-                  <wp:posOffset>8877300</wp:posOffset>
+                <wp:positionV relativeFrom="margin">
+                  <wp:posOffset>7835900</wp:posOffset>
                 </wp:positionV>
                 <wp:extent cx="3445510" cy="471805"/>
                 <wp:effectExtent l="0" t="133350" r="0" b="156845"/>
-                <wp:wrapNone/>
+                <wp:wrapSquare wrapText="bothSides"/>
                 <wp:docPr id="217" name="Text Box 2"/>
                 <wp:cNvGraphicFramePr>
                   <a:graphicFrameLocks xmlns:a="http://schemas.openxmlformats.org/drawingml/2006/main"/>
@@ -1258,7 +1347,46 @@
                                 <w:i/>
                                 <w:sz w:val="22"/>
                               </w:rPr>
-                              <w:t>Ronald Koster (Android Dev, DBA), Leo Winder (Owner, Ops), Michael Vlaar (C# Dev, Ops)</w:t>
+                              <w:t xml:space="preserve">Ronald </w:t>
+                            </w:r>
+                            <w:proofErr w:type="spellStart"/>
+                            <w:r>
+                              <w:rPr>
+                                <w:i/>
+                                <w:sz w:val="22"/>
+                              </w:rPr>
+                              <w:t>Koster</w:t>
+                            </w:r>
+                            <w:proofErr w:type="spellEnd"/>
+                            <w:r>
+                              <w:rPr>
+                                <w:i/>
+                                <w:sz w:val="22"/>
+                              </w:rPr>
+                              <w:t xml:space="preserve"> (Android Dev, DBA), Leo Winder (Owner, Ops), Michael </w:t>
+                            </w:r>
+                            <w:proofErr w:type="spellStart"/>
+                            <w:r>
+                              <w:rPr>
+                                <w:i/>
+                                <w:sz w:val="22"/>
+                              </w:rPr>
+                              <w:t>Vlaar</w:t>
+                            </w:r>
+                            <w:proofErr w:type="spellEnd"/>
+                            <w:r>
+                              <w:rPr>
+                                <w:i/>
+                                <w:sz w:val="22"/>
+                              </w:rPr>
+                              <w:t xml:space="preserve"> (C# Dev, Ops)</w:t>
+                            </w:r>
+                            <w:r>
+                              <w:rPr>
+                                <w:i/>
+                                <w:sz w:val="22"/>
+                              </w:rPr>
+                              <w:t xml:space="preserve"> in front of their Value Stream Map.</w:t>
                             </w:r>
                           </w:p>
                         </w:txbxContent>
@@ -1280,7 +1408,7 @@
           </mc:Choice>
           <mc:Fallback>
             <w:pict>
-              <v:shape w14:anchorId="31E8DB9A" id="Text Box 2" o:spid="_x0000_s1033" type="#_x0000_t202" style="position:absolute;left:0;text-align:left;margin-left:36pt;margin-top:699pt;width:271.3pt;height:37.15pt;rotation:-351257fd;z-index:251665408;visibility:visible;mso-wrap-style:square;mso-width-percent:0;mso-height-percent:0;mso-wrap-distance-left:9pt;mso-wrap-distance-top:0;mso-wrap-distance-right:9pt;mso-wrap-distance-bottom:0;mso-position-horizontal:absolute;mso-position-horizontal-relative:margin;mso-position-vertical:absolute;mso-position-vertical-relative:page;mso-width-percent:0;mso-height-percent:0;mso-width-relative:margin;mso-height-relative:margin;v-text-anchor:top" o:gfxdata="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" filled="f" stroked="f">
+              <v:shape w14:anchorId="31E8DB9A" id="Text Box 2" o:spid="_x0000_s1033" type="#_x0000_t202" style="position:absolute;left:0;text-align:left;margin-left:13.5pt;margin-top:617pt;width:271.3pt;height:37.15pt;rotation:-351257fd;z-index:-251651072;visibility:visible;mso-wrap-style:square;mso-width-percent:0;mso-height-percent:0;mso-wrap-distance-left:9pt;mso-wrap-distance-top:0;mso-wrap-distance-right:9pt;mso-wrap-distance-bottom:0;mso-position-horizontal:absolute;mso-position-horizontal-relative:margin;mso-position-vertical:absolute;mso-position-vertical-relative:margin;mso-width-percent:0;mso-height-percent:0;mso-width-relative:margin;mso-height-relative:margin;v-text-anchor:top" o:gfxdata="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" filled="f" stroked="f">
                 <v:textbox style="mso-fit-shape-to-text:t">
                   <w:txbxContent>
                     <w:p>
@@ -1329,23 +1457,53 @@
                         </w:rPr>
                         <w:t xml:space="preserve"> (C# Dev, Ops)</w:t>
                       </w:r>
+                      <w:r>
+                        <w:rPr>
+                          <w:i/>
+                          <w:sz w:val="22"/>
+                        </w:rPr>
+                        <w:t xml:space="preserve"> in front of their Value Stream Map.</w:t>
+                      </w:r>
                     </w:p>
                   </w:txbxContent>
                 </v:textbox>
-                <w10:wrap anchorx="margin" anchory="page"/>
+                <w10:wrap type="square" anchorx="margin" anchory="margin"/>
               </v:shape>
             </w:pict>
           </mc:Fallback>
         </mc:AlternateContent>
       </w:r>
+      <w:r>
+        <w:t>Besides realizing immedia</w:t>
+      </w:r>
+      <w:bookmarkStart w:id="0" w:name="_GoBack"/>
+      <w:bookmarkEnd w:id="0"/>
+      <w:r>
+        <w:t xml:space="preserve">te improvement, the team now have a blueprint they can reproduce to bring better DevOps to other applications and </w:t>
+      </w:r>
+      <w:r>
+        <w:t>projects</w:t>
+      </w:r>
+      <w:r>
+        <w:t>.</w:t>
+      </w:r>
+      <w:r>
+        <w:t xml:space="preserve"> Their success is inspiring </w:t>
+      </w:r>
+      <w:r>
+        <w:t>them to keep improving and to keep changing for the better</w:t>
+      </w:r>
+      <w:r>
+        <w:t>.</w:t>
+      </w:r>
     </w:p>
     <w:sectPr>
-      <w:headerReference w:type="even" r:id="rId9"/>
-      <w:headerReference w:type="default" r:id="rId10"/>
-      <w:footerReference w:type="even" r:id="rId11"/>
-      <w:footerReference w:type="default" r:id="rId12"/>
-      <w:headerReference w:type="first" r:id="rId13"/>
-      <w:footerReference w:type="first" r:id="rId14"/>
+      <w:headerReference w:type="even" r:id="rId10"/>
+      <w:headerReference w:type="default" r:id="rId11"/>
+      <w:footerReference w:type="even" r:id="rId12"/>
+      <w:footerReference w:type="default" r:id="rId13"/>
+      <w:headerReference w:type="first" r:id="rId14"/>
+      <w:footerReference w:type="first" r:id="rId15"/>
       <w:pgSz w:w="12240" w:h="15840"/>
       <w:pgMar w:top="1170" w:right="1170" w:bottom="1080" w:left="1170" w:header="720" w:footer="720" w:gutter="0"/>
       <w:pgBorders w:offsetFrom="page">
@@ -1457,6 +1615,195 @@
     </w:pPr>
   </w:p>
 </w:hdr>
+</file>
+
+<file path=word/numbering.xml><?xml version="1.0" encoding="utf-8"?>
+<w:numbering xmlns:wpc="http://schemas.microsoft.com/office/word/2010/wordprocessingCanvas" xmlns:cx="http://schemas.microsoft.com/office/drawing/2014/chartex" xmlns:cx1="http://schemas.microsoft.com/office/drawing/2015/9/8/chartex" xmlns:mc="http://schemas.openxmlformats.org/markup-compatibility/2006" xmlns:o="urn:schemas-microsoft-com:office:office" xmlns:r="http://schemas.openxmlformats.org/officeDocument/2006/relationships" xmlns:m="http://schemas.openxmlformats.org/officeDocument/2006/math" xmlns:v="urn:schemas-microsoft-com:vml" xmlns:wp14="http://schemas.microsoft.com/office/word/2010/wordprocessingDrawing" xmlns:wp="http://schemas.openxmlformats.org/drawingml/2006/wordprocessingDrawing" xmlns:w10="urn:schemas-microsoft-com:office:word" xmlns:w="http://schemas.openxmlformats.org/wordprocessingml/2006/main" xmlns:w14="http://schemas.microsoft.com/office/word/2010/wordml" xmlns:w15="http://schemas.microsoft.com/office/word/2012/wordml" xmlns:w16se="http://schemas.microsoft.com/office/word/2015/wordml/symex" xmlns:wpg="http://schemas.microsoft.com/office/word/2010/wordprocessingGroup" xmlns:wpi="http://schemas.microsoft.com/office/word/2010/wordprocessingInk" xmlns:wne="http://schemas.microsoft.com/office/word/2006/wordml" xmlns:wps="http://schemas.microsoft.com/office/word/2010/wordprocessingShape" mc:Ignorable="w14 w15 w16se wp14">
+  <w:abstractNum w:abstractNumId="0" w15:restartNumberingAfterBreak="0">
+    <w:nsid w:val="3B9C1392"/>
+    <w:multiLevelType w:val="hybridMultilevel"/>
+    <w:tmpl w:val="7D12C134"/>
+    <w:lvl w:ilvl="0" w:tplc="C1880420">
+      <w:start w:val="1"/>
+      <w:numFmt w:val="decimal"/>
+      <w:lvlText w:val="%1."/>
+      <w:lvlJc w:val="left"/>
+      <w:pPr>
+        <w:ind w:left="648" w:hanging="360"/>
+      </w:pPr>
+      <w:rPr>
+        <w:rFonts w:hint="default"/>
+      </w:rPr>
+    </w:lvl>
+    <w:lvl w:ilvl="1" w:tplc="04090019" w:tentative="1">
+      <w:start w:val="1"/>
+      <w:numFmt w:val="lowerLetter"/>
+      <w:lvlText w:val="%2."/>
+      <w:lvlJc w:val="left"/>
+      <w:pPr>
+        <w:ind w:left="1368" w:hanging="360"/>
+      </w:pPr>
+    </w:lvl>
+    <w:lvl w:ilvl="2" w:tplc="0409001B" w:tentative="1">
+      <w:start w:val="1"/>
+      <w:numFmt w:val="lowerRoman"/>
+      <w:lvlText w:val="%3."/>
+      <w:lvlJc w:val="right"/>
+      <w:pPr>
+        <w:ind w:left="2088" w:hanging="180"/>
+      </w:pPr>
+    </w:lvl>
+    <w:lvl w:ilvl="3" w:tplc="0409000F" w:tentative="1">
+      <w:start w:val="1"/>
+      <w:numFmt w:val="decimal"/>
+      <w:lvlText w:val="%4."/>
+      <w:lvlJc w:val="left"/>
+      <w:pPr>
+        <w:ind w:left="2808" w:hanging="360"/>
+      </w:pPr>
+    </w:lvl>
+    <w:lvl w:ilvl="4" w:tplc="04090019" w:tentative="1">
+      <w:start w:val="1"/>
+      <w:numFmt w:val="lowerLetter"/>
+      <w:lvlText w:val="%5."/>
+      <w:lvlJc w:val="left"/>
+      <w:pPr>
+        <w:ind w:left="3528" w:hanging="360"/>
+      </w:pPr>
+    </w:lvl>
+    <w:lvl w:ilvl="5" w:tplc="0409001B" w:tentative="1">
+      <w:start w:val="1"/>
+      <w:numFmt w:val="lowerRoman"/>
+      <w:lvlText w:val="%6."/>
+      <w:lvlJc w:val="right"/>
+      <w:pPr>
+        <w:ind w:left="4248" w:hanging="180"/>
+      </w:pPr>
+    </w:lvl>
+    <w:lvl w:ilvl="6" w:tplc="0409000F" w:tentative="1">
+      <w:start w:val="1"/>
+      <w:numFmt w:val="decimal"/>
+      <w:lvlText w:val="%7."/>
+      <w:lvlJc w:val="left"/>
+      <w:pPr>
+        <w:ind w:left="4968" w:hanging="360"/>
+      </w:pPr>
+    </w:lvl>
+    <w:lvl w:ilvl="7" w:tplc="04090019" w:tentative="1">
+      <w:start w:val="1"/>
+      <w:numFmt w:val="lowerLetter"/>
+      <w:lvlText w:val="%8."/>
+      <w:lvlJc w:val="left"/>
+      <w:pPr>
+        <w:ind w:left="5688" w:hanging="360"/>
+      </w:pPr>
+    </w:lvl>
+    <w:lvl w:ilvl="8" w:tplc="0409001B" w:tentative="1">
+      <w:start w:val="1"/>
+      <w:numFmt w:val="lowerRoman"/>
+      <w:lvlText w:val="%9."/>
+      <w:lvlJc w:val="right"/>
+      <w:pPr>
+        <w:ind w:left="6408" w:hanging="180"/>
+      </w:pPr>
+    </w:lvl>
+  </w:abstractNum>
+  <w:abstractNum w:abstractNumId="1" w15:restartNumberingAfterBreak="0">
+    <w:nsid w:val="6F4D28DA"/>
+    <w:multiLevelType w:val="hybridMultilevel"/>
+    <w:tmpl w:val="A05ECE6E"/>
+    <w:lvl w:ilvl="0" w:tplc="421211D0">
+      <w:start w:val="1"/>
+      <w:numFmt w:val="decimal"/>
+      <w:lvlText w:val="%1."/>
+      <w:lvlJc w:val="left"/>
+      <w:pPr>
+        <w:ind w:left="648" w:hanging="360"/>
+      </w:pPr>
+      <w:rPr>
+        <w:rFonts w:hint="default"/>
+      </w:rPr>
+    </w:lvl>
+    <w:lvl w:ilvl="1" w:tplc="04090019" w:tentative="1">
+      <w:start w:val="1"/>
+      <w:numFmt w:val="lowerLetter"/>
+      <w:lvlText w:val="%2."/>
+      <w:lvlJc w:val="left"/>
+      <w:pPr>
+        <w:ind w:left="1368" w:hanging="360"/>
+      </w:pPr>
+    </w:lvl>
+    <w:lvl w:ilvl="2" w:tplc="0409001B" w:tentative="1">
+      <w:start w:val="1"/>
+      <w:numFmt w:val="lowerRoman"/>
+      <w:lvlText w:val="%3."/>
+      <w:lvlJc w:val="right"/>
+      <w:pPr>
+        <w:ind w:left="2088" w:hanging="180"/>
+      </w:pPr>
+    </w:lvl>
+    <w:lvl w:ilvl="3" w:tplc="0409000F" w:tentative="1">
+      <w:start w:val="1"/>
+      <w:numFmt w:val="decimal"/>
+      <w:lvlText w:val="%4."/>
+      <w:lvlJc w:val="left"/>
+      <w:pPr>
+        <w:ind w:left="2808" w:hanging="360"/>
+      </w:pPr>
+    </w:lvl>
+    <w:lvl w:ilvl="4" w:tplc="04090019" w:tentative="1">
+      <w:start w:val="1"/>
+      <w:numFmt w:val="lowerLetter"/>
+      <w:lvlText w:val="%5."/>
+      <w:lvlJc w:val="left"/>
+      <w:pPr>
+        <w:ind w:left="3528" w:hanging="360"/>
+      </w:pPr>
+    </w:lvl>
+    <w:lvl w:ilvl="5" w:tplc="0409001B" w:tentative="1">
+      <w:start w:val="1"/>
+      <w:numFmt w:val="lowerRoman"/>
+      <w:lvlText w:val="%6."/>
+      <w:lvlJc w:val="right"/>
+      <w:pPr>
+        <w:ind w:left="4248" w:hanging="180"/>
+      </w:pPr>
+    </w:lvl>
+    <w:lvl w:ilvl="6" w:tplc="0409000F" w:tentative="1">
+      <w:start w:val="1"/>
+      <w:numFmt w:val="decimal"/>
+      <w:lvlText w:val="%7."/>
+      <w:lvlJc w:val="left"/>
+      <w:pPr>
+        <w:ind w:left="4968" w:hanging="360"/>
+      </w:pPr>
+    </w:lvl>
+    <w:lvl w:ilvl="7" w:tplc="04090019" w:tentative="1">
+      <w:start w:val="1"/>
+      <w:numFmt w:val="lowerLetter"/>
+      <w:lvlText w:val="%8."/>
+      <w:lvlJc w:val="left"/>
+      <w:pPr>
+        <w:ind w:left="5688" w:hanging="360"/>
+      </w:pPr>
+    </w:lvl>
+    <w:lvl w:ilvl="8" w:tplc="0409001B" w:tentative="1">
+      <w:start w:val="1"/>
+      <w:numFmt w:val="lowerRoman"/>
+      <w:lvlText w:val="%9."/>
+      <w:lvlJc w:val="right"/>
+      <w:pPr>
+        <w:ind w:left="6408" w:hanging="180"/>
+      </w:pPr>
+    </w:lvl>
+  </w:abstractNum>
+  <w:num w:numId="1">
+    <w:abstractNumId w:val="1"/>
+  </w:num>
+  <w:num w:numId="2">
+    <w:abstractNumId w:val="0"/>
+  </w:num>
+</w:numbering>
 </file>
 
 <file path=word/styles.xml><?xml version="1.0" encoding="utf-8"?>
@@ -2040,6 +2387,17 @@
       <w:sz w:val="20"/>
     </w:rPr>
   </w:style>
+  <w:style w:type="paragraph" w:styleId="ListParagraph">
+    <w:name w:val="List Paragraph"/>
+    <w:basedOn w:val="Normal"/>
+    <w:uiPriority w:val="34"/>
+    <w:qFormat/>
+    <w:rsid w:val="000F3C9D"/>
+    <w:pPr>
+      <w:ind w:left="720"/>
+      <w:contextualSpacing/>
+    </w:pPr>
+  </w:style>
 </w:styles>
 </file>
 

</xml_diff>